<commit_message>
docs - dokumentacja funkcji celu
</commit_message>
<xml_diff>
--- a/docs/Dokumentacja_ver_preAlpha.docx
+++ b/docs/Dokumentacja_ver_preAlpha.docx
@@ -41,7 +41,7 @@
             <v:path o:extrusionok="f" gradientshapeok="t" o:connecttype="rect"/>
             <o:lock v:ext="edit" aspectratio="t"/>
           </v:shapetype>
-          <v:shape id="Obraz 1" o:spid="_x0000_i1025" type="#_x0000_t75" alt="http://www.kzp.zarz.agh.edu.pl/~kzp/apache/images/logo_agh.gif" style="width:93.75pt;height:181.35pt;visibility:visible">
+          <v:shape id="Obraz 1" o:spid="_x0000_i1026" type="#_x0000_t75" alt="http://www.kzp.zarz.agh.edu.pl/~kzp/apache/images/logo_agh.gif" style="width:93.75pt;height:181.35pt;visibility:visible">
             <v:imagedata r:id="rId7" o:title=""/>
           </v:shape>
         </w:pict>
@@ -168,15 +168,8 @@
           <w:b/>
         </w:rPr>
         <w:tab/>
-      </w:r>
-      <w:proofErr w:type="spellStart"/>
-      <w:r>
-        <w:rPr>
-          <w:b/>
-        </w:rPr>
         <w:t>Pędrys</w:t>
       </w:r>
-      <w:proofErr w:type="spellEnd"/>
     </w:p>
     <w:p>
       <w:pPr>
@@ -917,7 +910,7 @@
       </w:pPr>
       <w:r>
         <w:pict>
-          <v:shape id="_x0000_i1026" type="#_x0000_t75" style="width:93.05pt;height:30.55pt" equationxml="&lt;?xml version=&quot;1.0&quot; encoding=&quot;UTF-8&quot; standalone=&quot;yes&quot;?&gt;&#10;&#10;&lt;?mso-application progid=&quot;Word.Document&quot;?&gt;&#10;&#10;&lt;w:wordDocument xmlns:aml=&quot;http://schemas.microsoft.com/aml/2001/core&quot; xmlns:dt=&quot;uuid:C2F41010-65B3-11d1-A29F-00AA00C14882&quot; xmlns:ve=&quot;http://schemas.openxmlformats.org/markup-compatibility/2006&quot; xmlns:o=&quot;urn:schemas-microsoft-com:office:office&quot; xmlns:m=&quot;http://schemas.openxmlformats.org/officeDocument/2006/math&quot; xmlns:v=&quot;urn:schemas-microsoft-com:vml&quot; xmlns:w10=&quot;urn:schemas-microsoft-com:office:word&quot; xmlns:w=&quot;http://schemas.microsoft.com/office/word/2003/wordml&quot; xmlns:wx=&quot;http://schemas.microsoft.com/office/word/2003/auxHint&quot; xmlns:wsp=&quot;http://schemas.microsoft.com/office/word/2003/wordml/sp2&quot; xmlns:sl=&quot;http://schemas.microsoft.com/schemaLibrary/2003/core&quot; w:macrosPresent=&quot;no&quot; w:embeddedObjPresent=&quot;no&quot; w:ocxPresent=&quot;no&quot; xml:space=&quot;preserve&quot;&gt;&lt;w:ignoreSubtree w:val=&quot;http://schemas.microsoft.com/office/word/2003/wordml/sp2&quot;/&gt;&lt;o:DocumentProperties&gt;&lt;o:Version&gt;12&lt;/o:Version&gt;&lt;/o:DocumentProperties&gt;&lt;w:docPr&gt;&lt;w:view w:val=&quot;print&quot;/&gt;&lt;w:zoom w:percent=&quot;110&quot;/&gt;&lt;w:doNotEmbedSystemFonts/&gt;&lt;w:defaultTabStop w:val=&quot;708&quot;/&gt;&lt;w:hyphenationZone w:val=&quot;425&quot;/&gt;&lt;w:punctuationKerning/&gt;&lt;w:characterSpacingControl w:val=&quot;DontCompress&quot;/&gt;&lt;w:optimizeForBrowser/&gt;&lt;w:allowPNG/&gt;&lt;w:validateAgainstSchema/&gt;&lt;w:saveInvalidXML w:val=&quot;off&quot;/&gt;&lt;w:ignoreMixedContent w:val=&quot;off&quot;/&gt;&lt;w:alwaysShowPlaceholderText w:val=&quot;off&quot;/&gt;&lt;w:compat&gt;&lt;w:breakWrappedTables/&gt;&lt;w:snapToGridInCell/&gt;&lt;w:wrapTextWithPunct/&gt;&lt;w:useAsianBreakRules/&gt;&lt;w:dontGrowAutofit/&gt;&lt;/w:compat&gt;&lt;wsp:rsids&gt;&lt;wsp:rsidRoot wsp:val=&quot;00D275C4&quot;/&gt;&lt;wsp:rsid wsp:val=&quot;00015EAA&quot;/&gt;&lt;wsp:rsid wsp:val=&quot;000A6843&quot;/&gt;&lt;wsp:rsid wsp:val=&quot;00193A40&quot;/&gt;&lt;wsp:rsid wsp:val=&quot;001A1DAF&quot;/&gt;&lt;wsp:rsid wsp:val=&quot;00214550&quot;/&gt;&lt;wsp:rsid wsp:val=&quot;00272403&quot;/&gt;&lt;wsp:rsid wsp:val=&quot;002D6A02&quot;/&gt;&lt;wsp:rsid wsp:val=&quot;00435193&quot;/&gt;&lt;wsp:rsid wsp:val=&quot;00483C2E&quot;/&gt;&lt;wsp:rsid wsp:val=&quot;0049212C&quot;/&gt;&lt;wsp:rsid wsp:val=&quot;004A289A&quot;/&gt;&lt;wsp:rsid wsp:val=&quot;00554CC5&quot;/&gt;&lt;wsp:rsid wsp:val=&quot;005720B9&quot;/&gt;&lt;wsp:rsid wsp:val=&quot;005A7513&quot;/&gt;&lt;wsp:rsid wsp:val=&quot;00616457&quot;/&gt;&lt;wsp:rsid wsp:val=&quot;00636E59&quot;/&gt;&lt;wsp:rsid wsp:val=&quot;00710F57&quot;/&gt;&lt;wsp:rsid wsp:val=&quot;007144F6&quot;/&gt;&lt;wsp:rsid wsp:val=&quot;00832C23&quot;/&gt;&lt;wsp:rsid wsp:val=&quot;008C6070&quot;/&gt;&lt;wsp:rsid wsp:val=&quot;00905C87&quot;/&gt;&lt;wsp:rsid wsp:val=&quot;00935A95&quot;/&gt;&lt;wsp:rsid wsp:val=&quot;009445E0&quot;/&gt;&lt;wsp:rsid wsp:val=&quot;00991892&quot;/&gt;&lt;wsp:rsid wsp:val=&quot;009A236F&quot;/&gt;&lt;wsp:rsid wsp:val=&quot;00A33AA6&quot;/&gt;&lt;wsp:rsid wsp:val=&quot;00AB2278&quot;/&gt;&lt;wsp:rsid wsp:val=&quot;00B55CF9&quot;/&gt;&lt;wsp:rsid wsp:val=&quot;00B566D4&quot;/&gt;&lt;wsp:rsid wsp:val=&quot;00B7087A&quot;/&gt;&lt;wsp:rsid wsp:val=&quot;00BB667E&quot;/&gt;&lt;wsp:rsid wsp:val=&quot;00C4023A&quot;/&gt;&lt;wsp:rsid wsp:val=&quot;00C54C73&quot;/&gt;&lt;wsp:rsid wsp:val=&quot;00C67A3F&quot;/&gt;&lt;wsp:rsid wsp:val=&quot;00CD7E35&quot;/&gt;&lt;wsp:rsid wsp:val=&quot;00D275C4&quot;/&gt;&lt;wsp:rsid wsp:val=&quot;00D66C72&quot;/&gt;&lt;wsp:rsid wsp:val=&quot;00DB26CE&quot;/&gt;&lt;wsp:rsid wsp:val=&quot;00DF1E1B&quot;/&gt;&lt;wsp:rsid wsp:val=&quot;00E240BB&quot;/&gt;&lt;wsp:rsid wsp:val=&quot;00EB3913&quot;/&gt;&lt;wsp:rsid wsp:val=&quot;00EF5E76&quot;/&gt;&lt;wsp:rsid wsp:val=&quot;00F21369&quot;/&gt;&lt;wsp:rsid wsp:val=&quot;00F70F7C&quot;/&gt;&lt;wsp:rsid wsp:val=&quot;00F9364C&quot;/&gt;&lt;wsp:rsid wsp:val=&quot;00FA56B6&quot;/&gt;&lt;wsp:rsid wsp:val=&quot;00FB1574&quot;/&gt;&lt;wsp:rsid wsp:val=&quot;00FE0928&quot;/&gt;&lt;wsp:rsid wsp:val=&quot;00FF0A8D&quot;/&gt;&lt;/wsp:rsids&gt;&lt;/w:docPr&gt;&lt;w:body&gt;&lt;w:p wsp:rsidR=&quot;00000000&quot; wsp:rsidRDefault=&quot;00636E59&quot;&gt;&lt;m:oMathPara&gt;&lt;m:oMath&gt;&lt;m:r&gt;&lt;w:rPr&gt;&lt;w:rFonts w:ascii=&quot;Cambria Math&quot; w:h-ansi=&quot;Cambria Math&quot;/&gt;&lt;wx:font wx:val=&quot;Cambria Math&quot;/&gt;&lt;w:i/&gt;&lt;/w:rPr&gt;&lt;m:t&gt;F= &lt;/m:t&gt;&lt;/m:r&gt;&lt;m:nary&gt;&lt;m:naryPr&gt;&lt;m:chr m:val=&quot;â‘&quot;/&gt;&lt;m:limLoc m:val=&quot;subSup&quot;/&gt;&lt;m:supHide m:val=&quot;on&quot;/&gt;&lt;m:ctrlPr&gt;&lt;w:rPr&gt;&lt;w:rFonts w:ascii=&quot;Cambria Math&quot; w:h-ansi=&quot;Cambria Math&quot;/&gt;&lt;wx:font wx:val=&quot;Cambria Math&quot;/&gt;&lt;w:i/&gt;&lt;/w:rPr&gt;&lt;/m:ctrlPr&gt;&lt;/m:naryPr&gt;&lt;m:sub&gt;&lt;m:r&gt;&lt;w:rPr&gt;&lt;w:rFonts w:ascii=&quot;Cambria Math&quot; w:h-ansi=&quot;Cambria Math&quot;/&gt;&lt;wx:font wx:val=&quot;Cambria Math&quot;/&gt;&lt;w:i/&gt;&lt;/w:rPr&gt;&lt;m:t&gt;i&lt;/m:t&gt;&lt;/m:r&gt;&lt;/m:sub&gt;&lt;m:sup/&gt;&lt;m:e&gt;&lt;m:r&gt;&lt;w:rPr&gt;&lt;w:rFonts w:ascii=&quot;Cambria Math&quot; w:h-ansi=&quot;Cambria Math&quot;/&gt;&lt;wx:font wx:val=&quot;Cambria Math&quot;/&gt;&lt;w:i/&gt;&lt;/w:rPr&gt;&lt;m:t&gt;(pâ™&lt;/m:t&gt;&lt;/m:r&gt;&lt;m:sSub&gt;&lt;m:sSubPr&gt;&lt;m:ctrlPr&gt;&lt;w:rPr&gt;&lt;w:rFonts w:ascii=&quot;Cambria Math&quot; w:h-ansi=&quot;Cambria Math&quot;/&gt;&lt;wx:font wx:val=&quot;Cambria Math&quot;/&gt;&lt;w:i/&gt;&lt;/w:rPr&gt;&lt;/m:ctrlPr&gt;&lt;/m:sSubPr&gt;&lt;m:e&gt;&lt;m:r&gt;&lt;w:rPr&gt;&lt;w:rFonts w:ascii=&quot;Cambria Math&quot; w:h-ansi=&quot;Cambria Math&quot;/&gt;&lt;wx:font wx:val=&quot;Cambria Math&quot;/&gt;&lt;w:i/&gt;&lt;/w:rPr&gt;&lt;m:t&gt;d&lt;/m:t&gt;&lt;/m:r&gt;&lt;/m:e&gt;&lt;m:sub&gt;&lt;m:r&gt;&lt;w:rPr&gt;&lt;w:rFonts w:ascii=&quot;Cambria Math&quot; w:h-ansi=&quot;Cambria Math&quot;/&gt;&lt;wx:font wx:val=&quot;Cambria Math&quot;/&gt;&lt;w:i/&gt;&lt;/w:rPr&gt;&lt;m:t&gt;i&lt;/m:t&gt;&lt;/m:r&gt;&lt;/m:sub&gt;&lt;/m:sSub&gt;&lt;m:r&gt;&lt;w:rPr&gt;&lt;w:rFonts w:ascii=&quot;Cambria Math&quot; w:h-ansi=&quot;Cambria Math&quot;/&gt;&lt;wx:font wx:val=&quot;Cambria Math&quot;/&gt;&lt;w:i/&gt;&lt;/w:rPr&gt;&lt;m:t&gt;+&lt;/m:t&gt;&lt;/m:r&gt;&lt;m:sSub&gt;&lt;m:sSubPr&gt;&lt;m:ctrlPr&gt;&lt;w:rPr&gt;&lt;w:rFonts w:ascii=&quot;Cambria Math&quot; w:h-ansi=&quot;Cambria Math&quot;/&gt;&lt;wx:font wx:val=&quot;Cambria Math&quot;/&gt;&lt;w:i/&gt;&lt;/w:rPr&gt;&lt;/m:ctrlPr&gt;&lt;/m:sSubPr&gt;&lt;m:e&gt;&lt;m:r&gt;&lt;w:rPr&gt;&lt;w:rFonts w:ascii=&quot;Cambria Math&quot; w:h-ansi=&quot;Cambria Math&quot;/&gt;&lt;wx:font wx:val=&quot;Cambria Math&quot;/&gt;&lt;w:i/&gt;&lt;/w:rPr&gt;&lt;m:t&gt;o&lt;/m:t&gt;&lt;/m:r&gt;&lt;/m:e&gt;&lt;m:sub&gt;&lt;m:r&gt;&lt;w:rPr&gt;&lt;w:rFonts w:ascii=&quot;Cambria Math&quot; w:h-ansi=&quot;Cambria Math&quot;/&gt;&lt;wx:font wx:val=&quot;Cambria Math&quot;/&gt;&lt;w:i/&gt;&lt;/w:rPr&gt;&lt;m:t&gt;i&lt;/m:t&gt;&lt;/m:r&gt;&lt;/m:sub&gt;&lt;/m:sSub&gt;&lt;m:r&gt;&lt;w:rPr&gt;&lt;w:rFonts w:ascii=&quot;Cambria Math&quot; w:h-ansi=&quot;Cambria Math&quot;/&gt;&lt;wx:font wx:val=&quot;Cambria Math&quot;/&gt;&lt;w:i/&gt;&lt;/w:rPr&gt;&lt;m:t&gt;)&lt;/m:t&gt;&lt;/m:r&gt;&lt;/m:e&gt;&lt;/m:nary&gt;&lt;/m:oMath&gt;&lt;/m:oMathPara&gt;&lt;/w:p&gt;&lt;w:sectPr wsp:rsidR=&quot;00000000&quot;&gt;&lt;w:pgSz w:w=&quot;12240&quot; w:h=&quot;15840&quot;/&gt;&lt;w:pgMar w:top=&quot;1417&quot; w:right=&quot;1417&quot; w:bottom=&quot;1417&quot; w:left=&quot;1417&quot; w:header=&quot;708&quot; w:footer=&quot;708&quot; w:gutter=&quot;0&quot;/&gt;&lt;w:cols w:space=&quot;708&quot;/&gt;&lt;/w:sectPr&gt;&lt;/w:body&gt;&lt;/w:wordDocument&gt;">
+          <v:shape id="_x0000_i1027" type="#_x0000_t75" style="width:93.05pt;height:30.55pt" equationxml="&lt;?xml version=&quot;1.0&quot; encoding=&quot;UTF-8&quot; standalone=&quot;yes&quot;?&gt;&#10;&#10;&lt;?mso-application progid=&quot;Word.Document&quot;?&gt;&#10;&#10;&lt;w:wordDocument xmlns:aml=&quot;http://schemas.microsoft.com/aml/2001/core&quot; xmlns:dt=&quot;uuid:C2F41010-65B3-11d1-A29F-00AA00C14882&quot; xmlns:ve=&quot;http://schemas.openxmlformats.org/markup-compatibility/2006&quot; xmlns:o=&quot;urn:schemas-microsoft-com:office:office&quot; xmlns:m=&quot;http://schemas.openxmlformats.org/officeDocument/2006/math&quot; xmlns:v=&quot;urn:schemas-microsoft-com:vml&quot; xmlns:w10=&quot;urn:schemas-microsoft-com:office:word&quot; xmlns:w=&quot;http://schemas.microsoft.com/office/word/2003/wordml&quot; xmlns:wx=&quot;http://schemas.microsoft.com/office/word/2003/auxHint&quot; xmlns:wsp=&quot;http://schemas.microsoft.com/office/word/2003/wordml/sp2&quot; xmlns:sl=&quot;http://schemas.microsoft.com/schemaLibrary/2003/core&quot; w:macrosPresent=&quot;no&quot; w:embeddedObjPresent=&quot;no&quot; w:ocxPresent=&quot;no&quot; xml:space=&quot;preserve&quot;&gt;&lt;w:ignoreSubtree w:val=&quot;http://schemas.microsoft.com/office/word/2003/wordml/sp2&quot;/&gt;&lt;o:DocumentProperties&gt;&lt;o:Version&gt;12&lt;/o:Version&gt;&lt;/o:DocumentProperties&gt;&lt;w:docPr&gt;&lt;w:view w:val=&quot;print&quot;/&gt;&lt;w:zoom w:percent=&quot;110&quot;/&gt;&lt;w:doNotEmbedSystemFonts/&gt;&lt;w:defaultTabStop w:val=&quot;708&quot;/&gt;&lt;w:hyphenationZone w:val=&quot;425&quot;/&gt;&lt;w:punctuationKerning/&gt;&lt;w:characterSpacingControl w:val=&quot;DontCompress&quot;/&gt;&lt;w:optimizeForBrowser/&gt;&lt;w:allowPNG/&gt;&lt;w:validateAgainstSchema/&gt;&lt;w:saveInvalidXML w:val=&quot;off&quot;/&gt;&lt;w:ignoreMixedContent w:val=&quot;off&quot;/&gt;&lt;w:alwaysShowPlaceholderText w:val=&quot;off&quot;/&gt;&lt;w:compat&gt;&lt;w:breakWrappedTables/&gt;&lt;w:snapToGridInCell/&gt;&lt;w:wrapTextWithPunct/&gt;&lt;w:useAsianBreakRules/&gt;&lt;w:dontGrowAutofit/&gt;&lt;/w:compat&gt;&lt;wsp:rsids&gt;&lt;wsp:rsidRoot wsp:val=&quot;00D275C4&quot;/&gt;&lt;wsp:rsid wsp:val=&quot;00015EAA&quot;/&gt;&lt;wsp:rsid wsp:val=&quot;000A6843&quot;/&gt;&lt;wsp:rsid wsp:val=&quot;00193A40&quot;/&gt;&lt;wsp:rsid wsp:val=&quot;001A1DAF&quot;/&gt;&lt;wsp:rsid wsp:val=&quot;00214550&quot;/&gt;&lt;wsp:rsid wsp:val=&quot;00272403&quot;/&gt;&lt;wsp:rsid wsp:val=&quot;002D6A02&quot;/&gt;&lt;wsp:rsid wsp:val=&quot;00435193&quot;/&gt;&lt;wsp:rsid wsp:val=&quot;00483C2E&quot;/&gt;&lt;wsp:rsid wsp:val=&quot;0049212C&quot;/&gt;&lt;wsp:rsid wsp:val=&quot;004A289A&quot;/&gt;&lt;wsp:rsid wsp:val=&quot;00554CC5&quot;/&gt;&lt;wsp:rsid wsp:val=&quot;005720B9&quot;/&gt;&lt;wsp:rsid wsp:val=&quot;005A7513&quot;/&gt;&lt;wsp:rsid wsp:val=&quot;00616457&quot;/&gt;&lt;wsp:rsid wsp:val=&quot;00636E59&quot;/&gt;&lt;wsp:rsid wsp:val=&quot;00710F57&quot;/&gt;&lt;wsp:rsid wsp:val=&quot;007144F6&quot;/&gt;&lt;wsp:rsid wsp:val=&quot;00832C23&quot;/&gt;&lt;wsp:rsid wsp:val=&quot;008C6070&quot;/&gt;&lt;wsp:rsid wsp:val=&quot;00905C87&quot;/&gt;&lt;wsp:rsid wsp:val=&quot;00935A95&quot;/&gt;&lt;wsp:rsid wsp:val=&quot;009445E0&quot;/&gt;&lt;wsp:rsid wsp:val=&quot;00991892&quot;/&gt;&lt;wsp:rsid wsp:val=&quot;009A236F&quot;/&gt;&lt;wsp:rsid wsp:val=&quot;00A33AA6&quot;/&gt;&lt;wsp:rsid wsp:val=&quot;00AB2278&quot;/&gt;&lt;wsp:rsid wsp:val=&quot;00B55CF9&quot;/&gt;&lt;wsp:rsid wsp:val=&quot;00B566D4&quot;/&gt;&lt;wsp:rsid wsp:val=&quot;00B7087A&quot;/&gt;&lt;wsp:rsid wsp:val=&quot;00BB667E&quot;/&gt;&lt;wsp:rsid wsp:val=&quot;00C4023A&quot;/&gt;&lt;wsp:rsid wsp:val=&quot;00C54C73&quot;/&gt;&lt;wsp:rsid wsp:val=&quot;00C67A3F&quot;/&gt;&lt;wsp:rsid wsp:val=&quot;00CD7E35&quot;/&gt;&lt;wsp:rsid wsp:val=&quot;00D275C4&quot;/&gt;&lt;wsp:rsid wsp:val=&quot;00D66C72&quot;/&gt;&lt;wsp:rsid wsp:val=&quot;00DB26CE&quot;/&gt;&lt;wsp:rsid wsp:val=&quot;00DF1E1B&quot;/&gt;&lt;wsp:rsid wsp:val=&quot;00E240BB&quot;/&gt;&lt;wsp:rsid wsp:val=&quot;00EB3913&quot;/&gt;&lt;wsp:rsid wsp:val=&quot;00EF5E76&quot;/&gt;&lt;wsp:rsid wsp:val=&quot;00F21369&quot;/&gt;&lt;wsp:rsid wsp:val=&quot;00F70F7C&quot;/&gt;&lt;wsp:rsid wsp:val=&quot;00F9364C&quot;/&gt;&lt;wsp:rsid wsp:val=&quot;00FA56B6&quot;/&gt;&lt;wsp:rsid wsp:val=&quot;00FB1574&quot;/&gt;&lt;wsp:rsid wsp:val=&quot;00FE0928&quot;/&gt;&lt;wsp:rsid wsp:val=&quot;00FF0A8D&quot;/&gt;&lt;/wsp:rsids&gt;&lt;/w:docPr&gt;&lt;w:body&gt;&lt;w:p wsp:rsidR=&quot;00000000&quot; wsp:rsidRDefault=&quot;00636E59&quot;&gt;&lt;m:oMathPara&gt;&lt;m:oMath&gt;&lt;m:r&gt;&lt;w:rPr&gt;&lt;w:rFonts w:ascii=&quot;Cambria Math&quot; w:h-ansi=&quot;Cambria Math&quot;/&gt;&lt;wx:font wx:val=&quot;Cambria Math&quot;/&gt;&lt;w:i/&gt;&lt;/w:rPr&gt;&lt;m:t&gt;F= &lt;/m:t&gt;&lt;/m:r&gt;&lt;m:nary&gt;&lt;m:naryPr&gt;&lt;m:chr m:val=&quot;â‘&quot;/&gt;&lt;m:limLoc m:val=&quot;subSup&quot;/&gt;&lt;m:supHide m:val=&quot;on&quot;/&gt;&lt;m:ctrlPr&gt;&lt;w:rPr&gt;&lt;w:rFonts w:ascii=&quot;Cambria Math&quot; w:h-ansi=&quot;Cambria Math&quot;/&gt;&lt;wx:font wx:val=&quot;Cambria Math&quot;/&gt;&lt;w:i/&gt;&lt;/w:rPr&gt;&lt;/m:ctrlPr&gt;&lt;/m:naryPr&gt;&lt;m:sub&gt;&lt;m:r&gt;&lt;w:rPr&gt;&lt;w:rFonts w:ascii=&quot;Cambria Math&quot; w:h-ansi=&quot;Cambria Math&quot;/&gt;&lt;wx:font wx:val=&quot;Cambria Math&quot;/&gt;&lt;w:i/&gt;&lt;/w:rPr&gt;&lt;m:t&gt;i&lt;/m:t&gt;&lt;/m:r&gt;&lt;/m:sub&gt;&lt;m:sup/&gt;&lt;m:e&gt;&lt;m:r&gt;&lt;w:rPr&gt;&lt;w:rFonts w:ascii=&quot;Cambria Math&quot; w:h-ansi=&quot;Cambria Math&quot;/&gt;&lt;wx:font wx:val=&quot;Cambria Math&quot;/&gt;&lt;w:i/&gt;&lt;/w:rPr&gt;&lt;m:t&gt;(pâ™&lt;/m:t&gt;&lt;/m:r&gt;&lt;m:sSub&gt;&lt;m:sSubPr&gt;&lt;m:ctrlPr&gt;&lt;w:rPr&gt;&lt;w:rFonts w:ascii=&quot;Cambria Math&quot; w:h-ansi=&quot;Cambria Math&quot;/&gt;&lt;wx:font wx:val=&quot;Cambria Math&quot;/&gt;&lt;w:i/&gt;&lt;/w:rPr&gt;&lt;/m:ctrlPr&gt;&lt;/m:sSubPr&gt;&lt;m:e&gt;&lt;m:r&gt;&lt;w:rPr&gt;&lt;w:rFonts w:ascii=&quot;Cambria Math&quot; w:h-ansi=&quot;Cambria Math&quot;/&gt;&lt;wx:font wx:val=&quot;Cambria Math&quot;/&gt;&lt;w:i/&gt;&lt;/w:rPr&gt;&lt;m:t&gt;d&lt;/m:t&gt;&lt;/m:r&gt;&lt;/m:e&gt;&lt;m:sub&gt;&lt;m:r&gt;&lt;w:rPr&gt;&lt;w:rFonts w:ascii=&quot;Cambria Math&quot; w:h-ansi=&quot;Cambria Math&quot;/&gt;&lt;wx:font wx:val=&quot;Cambria Math&quot;/&gt;&lt;w:i/&gt;&lt;/w:rPr&gt;&lt;m:t&gt;i&lt;/m:t&gt;&lt;/m:r&gt;&lt;/m:sub&gt;&lt;/m:sSub&gt;&lt;m:r&gt;&lt;w:rPr&gt;&lt;w:rFonts w:ascii=&quot;Cambria Math&quot; w:h-ansi=&quot;Cambria Math&quot;/&gt;&lt;wx:font wx:val=&quot;Cambria Math&quot;/&gt;&lt;w:i/&gt;&lt;/w:rPr&gt;&lt;m:t&gt;+&lt;/m:t&gt;&lt;/m:r&gt;&lt;m:sSub&gt;&lt;m:sSubPr&gt;&lt;m:ctrlPr&gt;&lt;w:rPr&gt;&lt;w:rFonts w:ascii=&quot;Cambria Math&quot; w:h-ansi=&quot;Cambria Math&quot;/&gt;&lt;wx:font wx:val=&quot;Cambria Math&quot;/&gt;&lt;w:i/&gt;&lt;/w:rPr&gt;&lt;/m:ctrlPr&gt;&lt;/m:sSubPr&gt;&lt;m:e&gt;&lt;m:r&gt;&lt;w:rPr&gt;&lt;w:rFonts w:ascii=&quot;Cambria Math&quot; w:h-ansi=&quot;Cambria Math&quot;/&gt;&lt;wx:font wx:val=&quot;Cambria Math&quot;/&gt;&lt;w:i/&gt;&lt;/w:rPr&gt;&lt;m:t&gt;o&lt;/m:t&gt;&lt;/m:r&gt;&lt;/m:e&gt;&lt;m:sub&gt;&lt;m:r&gt;&lt;w:rPr&gt;&lt;w:rFonts w:ascii=&quot;Cambria Math&quot; w:h-ansi=&quot;Cambria Math&quot;/&gt;&lt;wx:font wx:val=&quot;Cambria Math&quot;/&gt;&lt;w:i/&gt;&lt;/w:rPr&gt;&lt;m:t&gt;i&lt;/m:t&gt;&lt;/m:r&gt;&lt;/m:sub&gt;&lt;/m:sSub&gt;&lt;m:r&gt;&lt;w:rPr&gt;&lt;w:rFonts w:ascii=&quot;Cambria Math&quot; w:h-ansi=&quot;Cambria Math&quot;/&gt;&lt;wx:font wx:val=&quot;Cambria Math&quot;/&gt;&lt;w:i/&gt;&lt;/w:rPr&gt;&lt;m:t&gt;)&lt;/m:t&gt;&lt;/m:r&gt;&lt;/m:e&gt;&lt;/m:nary&gt;&lt;/m:oMath&gt;&lt;/m:oMathPara&gt;&lt;/w:p&gt;&lt;w:sectPr wsp:rsidR=&quot;00000000&quot;&gt;&lt;w:pgSz w:w=&quot;12240&quot; w:h=&quot;15840&quot;/&gt;&lt;w:pgMar w:top=&quot;1417&quot; w:right=&quot;1417&quot; w:bottom=&quot;1417&quot; w:left=&quot;1417&quot; w:header=&quot;708&quot; w:footer=&quot;708&quot; w:gutter=&quot;0&quot;/&gt;&lt;w:cols w:space=&quot;708&quot;/&gt;&lt;/w:sectPr&gt;&lt;/w:body&gt;&lt;/w:wordDocument&gt;">
             <v:imagedata r:id="rId8" o:title="" chromakey="white"/>
           </v:shape>
         </w:pict>
@@ -963,7 +956,6 @@
       <w:pPr>
         <w:spacing w:after="0" w:line="360" w:lineRule="auto"/>
       </w:pPr>
-      <w:proofErr w:type="spellStart"/>
       <w:r>
         <w:t>o</w:t>
       </w:r>
@@ -973,7 +965,6 @@
         </w:rPr>
         <w:t>i</w:t>
       </w:r>
-      <w:proofErr w:type="spellEnd"/>
       <w:r>
         <w:t xml:space="preserve"> – opóźnienie spowodowane zablokowaną alejką na trasie przejazdu</w:t>
       </w:r>
@@ -1247,12 +1238,6 @@
           <w:tab w:val="left" w:pos="1080"/>
         </w:tabs>
       </w:pPr>
-      <w:r>
-        <w:rPr>
-          <w:noProof/>
-          <w:lang w:eastAsia="pl-PL"/>
-        </w:rPr>
-      </w:r>
       <w:r>
         <w:pict>
           <v:group id="_x0000_s1050" editas="orgchart" style="width:433.1pt;height:3in;mso-position-horizontal-relative:char;mso-position-vertical-relative:line" coordorigin="1619,5916" coordsize="3600,3960">
@@ -1412,101 +1397,462 @@
         <w:t>zaistnieniu</w:t>
       </w:r>
       <w:r>
-        <w:t xml:space="preserve"> procesu mutacji dla określonego osobnika, pobiera całą tablicę zawierającą współrzędne położenia poszczególnych paczek. Dla każdego rekordu wybierana jest w sposób losowy współrzędna, która zostanie zmieniona. Jednocześnie dokonując takiej zmiany program sprawdza czy podane nowe współrzędne nie są przypadkiem niedozwolonym miejscem składowania towaru. Jeżeli algorytm wykryje taką nieprawidłowość, zostaje wylosowana nowa wartość współrzędnej, która również zostaje sprawdzona pod kątem popra</w:t>
+        <w:t xml:space="preserve"> procesu mutacji dla określonego osobnika, pobiera całą tablicę zawierającą współrzędne położenia poszczególnych paczek. Dla każdego rekordu wybierana jest w sposób losowy współrzędna, która zostanie zmieniona. Jednocześnie dokonując takiej zmiany program sprawdza czy podane nowe współrzędne nie są przypadkiem niedozwolonym miejscem składowania towaru. Jeżeli algorytm wykryje taką nieprawidłowość, zostaje wylosowana nowa wartość współrzędnej, która również zostaje sprawdzona pod kątem poprawności.</w:t>
+      </w:r>
+    </w:p>
+    <w:p>
+      <w:pPr>
+        <w:tabs>
+          <w:tab w:val="left" w:pos="1080"/>
+        </w:tabs>
+        <w:jc w:val="both"/>
+      </w:pPr>
+      <w:r>
+        <w:tab/>
+        <w:t>Proces mutacji jest wykonywany z prawdopodobieństwem 1% na cały pełen cykl programowy. Tak niska wartość prawdopodobieństwa wynika z faktu, iż zbyt duża mutacja może powodować niepoprawność w działaniu programu – powodując brak zbieżności zaimplementowanego algorytmu.</w:t>
+      </w:r>
+    </w:p>
+    <w:p>
+      <w:pPr>
+        <w:tabs>
+          <w:tab w:val="left" w:pos="1080"/>
+        </w:tabs>
+      </w:pPr>
+    </w:p>
+    <w:p>
+      <w:pPr>
+        <w:tabs>
+          <w:tab w:val="left" w:pos="1080"/>
+        </w:tabs>
+      </w:pPr>
+    </w:p>
+    <w:p>
+      <w:pPr>
+        <w:tabs>
+          <w:tab w:val="left" w:pos="1080"/>
+        </w:tabs>
+      </w:pPr>
+    </w:p>
+    <w:p>
+      <w:pPr>
+        <w:tabs>
+          <w:tab w:val="left" w:pos="1080"/>
+        </w:tabs>
+      </w:pPr>
+    </w:p>
+    <w:p>
+      <w:pPr>
+        <w:tabs>
+          <w:tab w:val="left" w:pos="1080"/>
+        </w:tabs>
+      </w:pPr>
+      <w:r>
+        <w:t>Potem mutacja – to też dla mnie</w:t>
+      </w:r>
+    </w:p>
+    <w:p>
+      <w:pPr>
+        <w:tabs>
+          <w:tab w:val="left" w:pos="1080"/>
+        </w:tabs>
+      </w:pPr>
+      <w:r>
+        <w:tab/>
+        <w:t>Krzyzowanie</w:t>
+      </w:r>
+    </w:p>
+    <w:p>
+      <w:pPr>
+        <w:tabs>
+          <w:tab w:val="left" w:pos="1080"/>
+        </w:tabs>
+      </w:pPr>
+      <w:r>
+        <w:tab/>
+        <w:t>To co otrzymujemy po tym wszystkim</w:t>
+      </w:r>
+    </w:p>
+    <w:p/>
+    <w:p>
+      <w:pPr>
+        <w:pStyle w:val="Nagwek1"/>
+      </w:pPr>
+      <w:r>
+        <w:t>Funkcja celu</w:t>
+      </w:r>
+    </w:p>
+    <w:p>
+      <w:pPr>
+        <w:tabs>
+          <w:tab w:val="left" w:pos="1080"/>
+        </w:tabs>
+      </w:pPr>
+      <w:r>
+        <w:t xml:space="preserve">Funkcja celu opiera się na symulacji magazynu, w którym odbierane są towary. W chwili przyjazdu dostawy, wózki rozładowują  kolejne paczki po kolei. Ilość wózków widłowych jest ograniczona i każdy wózek widłowy może przetransportować tylko jedną paletę w danym czasie. </w:t>
+      </w:r>
+    </w:p>
+    <w:p>
+      <w:pPr>
+        <w:tabs>
+          <w:tab w:val="left" w:pos="1080"/>
+        </w:tabs>
+      </w:pPr>
+      <w:r>
+        <w:t>Każdy poziom magazynu zakodowany został w dany sposób:</w:t>
+      </w:r>
+    </w:p>
+    <w:tbl>
+      <w:tblPr>
+        <w:tblW w:w="0" w:type="auto"/>
+        <w:jc w:val="center"/>
+        <w:tblInd w:w="-683" w:type="dxa"/>
+        <w:tblBorders>
+          <w:top w:val="single" w:sz="4" w:space="0" w:color="auto"/>
+          <w:left w:val="single" w:sz="4" w:space="0" w:color="auto"/>
+          <w:bottom w:val="single" w:sz="4" w:space="0" w:color="auto"/>
+          <w:right w:val="single" w:sz="4" w:space="0" w:color="auto"/>
+          <w:insideH w:val="single" w:sz="4" w:space="0" w:color="auto"/>
+          <w:insideV w:val="single" w:sz="4" w:space="0" w:color="auto"/>
+        </w:tblBorders>
+        <w:tblLook w:val="04A0" w:firstRow="1" w:lastRow="0" w:firstColumn="1" w:lastColumn="0" w:noHBand="0" w:noVBand="1"/>
+      </w:tblPr>
+      <w:tblGrid>
+        <w:gridCol w:w="6745"/>
+      </w:tblGrid>
+      <w:tr>
+        <w:trPr>
+          <w:trHeight w:val="6016"/>
+          <w:jc w:val="center"/>
+        </w:trPr>
+        <w:tc>
+          <w:tcPr>
+            <w:tcW w:w="6745" w:type="dxa"/>
+            <w:shd w:val="clear" w:color="auto" w:fill="auto"/>
+          </w:tcPr>
+          <w:p>
+            <w:pPr>
+              <w:tabs>
+                <w:tab w:val="left" w:pos="1080"/>
+              </w:tabs>
+              <w:rPr>
+                <w:rFonts w:ascii="Times New Roman" w:eastAsia="Times New Roman" w:hAnsi="Times New Roman"/>
+              </w:rPr>
+            </w:pPr>
+            <w:r>
+              <w:rPr>
+                <w:rFonts w:ascii="Times New Roman" w:eastAsia="Times New Roman" w:hAnsi="Times New Roman"/>
+              </w:rPr>
+              <w:t xml:space="preserve">     8     8     7     8     8     8     8     8     8     8     8     8     8     8     8     8</w:t>
+            </w:r>
+          </w:p>
+          <w:p>
+            <w:pPr>
+              <w:tabs>
+                <w:tab w:val="left" w:pos="1080"/>
+              </w:tabs>
+              <w:rPr>
+                <w:rFonts w:ascii="Times New Roman" w:eastAsia="Times New Roman" w:hAnsi="Times New Roman"/>
+              </w:rPr>
+            </w:pPr>
+            <w:r>
+              <w:rPr>
+                <w:rFonts w:ascii="Times New Roman" w:eastAsia="Times New Roman" w:hAnsi="Times New Roman"/>
+              </w:rPr>
+              <w:t xml:space="preserve">     7     0     1     8     1     1     8     0     1     8     0     1     8     0     1     8</w:t>
+            </w:r>
+          </w:p>
+          <w:p>
+            <w:pPr>
+              <w:tabs>
+                <w:tab w:val="left" w:pos="1080"/>
+              </w:tabs>
+              <w:rPr>
+                <w:rFonts w:ascii="Times New Roman" w:eastAsia="Times New Roman" w:hAnsi="Times New Roman"/>
+              </w:rPr>
+            </w:pPr>
+            <w:r>
+              <w:rPr>
+                <w:rFonts w:ascii="Times New Roman" w:eastAsia="Times New Roman" w:hAnsi="Times New Roman"/>
+              </w:rPr>
+              <w:t xml:space="preserve">     8     1     0     8     0     1     8     1     1     8     1     1     8     1     0     8</w:t>
+            </w:r>
+          </w:p>
+          <w:p>
+            <w:pPr>
+              <w:tabs>
+                <w:tab w:val="left" w:pos="1080"/>
+              </w:tabs>
+              <w:rPr>
+                <w:rFonts w:ascii="Times New Roman" w:eastAsia="Times New Roman" w:hAnsi="Times New Roman"/>
+              </w:rPr>
+            </w:pPr>
+            <w:r>
+              <w:rPr>
+                <w:rFonts w:ascii="Times New Roman" w:eastAsia="Times New Roman" w:hAnsi="Times New Roman"/>
+              </w:rPr>
+              <w:t xml:space="preserve">     8     0     1     8     1     0     8     1     1     8     1     1     8     0     1     8</w:t>
+            </w:r>
+          </w:p>
+          <w:p>
+            <w:pPr>
+              <w:tabs>
+                <w:tab w:val="left" w:pos="1080"/>
+              </w:tabs>
+              <w:rPr>
+                <w:rFonts w:ascii="Times New Roman" w:eastAsia="Times New Roman" w:hAnsi="Times New Roman"/>
+              </w:rPr>
+            </w:pPr>
+            <w:r>
+              <w:rPr>
+                <w:rFonts w:ascii="Times New Roman" w:eastAsia="Times New Roman" w:hAnsi="Times New Roman"/>
+              </w:rPr>
+              <w:t xml:space="preserve">     8     1     1     8     1     1     8     0     1     8     0     1     8     0     0     8</w:t>
+            </w:r>
+          </w:p>
+          <w:p>
+            <w:pPr>
+              <w:tabs>
+                <w:tab w:val="left" w:pos="1080"/>
+              </w:tabs>
+              <w:rPr>
+                <w:rFonts w:ascii="Times New Roman" w:eastAsia="Times New Roman" w:hAnsi="Times New Roman"/>
+              </w:rPr>
+            </w:pPr>
+            <w:r>
+              <w:rPr>
+                <w:rFonts w:ascii="Times New Roman" w:eastAsia="Times New Roman" w:hAnsi="Times New Roman"/>
+              </w:rPr>
+              <w:t xml:space="preserve">     8     0     0     8     1     1     8     0     1     8     1     0     8     1     0     8</w:t>
+            </w:r>
+          </w:p>
+          <w:p>
+            <w:pPr>
+              <w:tabs>
+                <w:tab w:val="left" w:pos="1080"/>
+              </w:tabs>
+              <w:rPr>
+                <w:rFonts w:ascii="Times New Roman" w:eastAsia="Times New Roman" w:hAnsi="Times New Roman"/>
+              </w:rPr>
+            </w:pPr>
+            <w:r>
+              <w:rPr>
+                <w:rFonts w:ascii="Times New Roman" w:eastAsia="Times New Roman" w:hAnsi="Times New Roman"/>
+              </w:rPr>
+              <w:t xml:space="preserve">     8     0     0     8     1     1     8     1     1     8     0     1     8     1     0     8</w:t>
+            </w:r>
+          </w:p>
+          <w:p>
+            <w:pPr>
+              <w:tabs>
+                <w:tab w:val="left" w:pos="1080"/>
+              </w:tabs>
+              <w:rPr>
+                <w:rFonts w:ascii="Times New Roman" w:eastAsia="Times New Roman" w:hAnsi="Times New Roman"/>
+              </w:rPr>
+            </w:pPr>
+            <w:r>
+              <w:rPr>
+                <w:rFonts w:ascii="Times New Roman" w:eastAsia="Times New Roman" w:hAnsi="Times New Roman"/>
+              </w:rPr>
+              <w:t xml:space="preserve">     8     1     1     8     0     1     7     0     1     8     1     1     8     0     0     8</w:t>
+            </w:r>
+          </w:p>
+          <w:p>
+            <w:pPr>
+              <w:tabs>
+                <w:tab w:val="left" w:pos="1080"/>
+              </w:tabs>
+              <w:rPr>
+                <w:rFonts w:ascii="Times New Roman" w:eastAsia="Times New Roman" w:hAnsi="Times New Roman"/>
+              </w:rPr>
+            </w:pPr>
+            <w:r>
+              <w:rPr>
+                <w:rFonts w:ascii="Times New Roman" w:eastAsia="Times New Roman" w:hAnsi="Times New Roman"/>
+              </w:rPr>
+              <w:t xml:space="preserve">     8     0     0     8     0     0     8     1     1     8     1     1     8     1     1     8</w:t>
+            </w:r>
+          </w:p>
+          <w:p>
+            <w:pPr>
+              <w:tabs>
+                <w:tab w:val="left" w:pos="1080"/>
+              </w:tabs>
+              <w:rPr>
+                <w:rFonts w:ascii="Times New Roman" w:eastAsia="Times New Roman" w:hAnsi="Times New Roman"/>
+              </w:rPr>
+            </w:pPr>
+            <w:r>
+              <w:rPr>
+                <w:rFonts w:ascii="Times New Roman" w:eastAsia="Times New Roman" w:hAnsi="Times New Roman"/>
+              </w:rPr>
+              <w:t xml:space="preserve">     8     0     0     8     0     0     8     1     0     7     0     1     8     0     1     8</w:t>
+            </w:r>
+          </w:p>
+          <w:p>
+            <w:pPr>
+              <w:tabs>
+                <w:tab w:val="left" w:pos="1080"/>
+              </w:tabs>
+              <w:rPr>
+                <w:rFonts w:ascii="Times New Roman" w:eastAsia="Times New Roman" w:hAnsi="Times New Roman"/>
+              </w:rPr>
+            </w:pPr>
+            <w:r>
+              <w:rPr>
+                <w:rFonts w:ascii="Times New Roman" w:eastAsia="Times New Roman" w:hAnsi="Times New Roman"/>
+              </w:rPr>
+              <w:t xml:space="preserve">     8     1     1     8     1     1     8     1     0     8     1     1     8     0     1     8</w:t>
+            </w:r>
+          </w:p>
+          <w:p>
+            <w:pPr>
+              <w:tabs>
+                <w:tab w:val="left" w:pos="1080"/>
+              </w:tabs>
+              <w:rPr>
+                <w:rFonts w:ascii="Times New Roman" w:eastAsia="Times New Roman" w:hAnsi="Times New Roman"/>
+              </w:rPr>
+            </w:pPr>
+            <w:r>
+              <w:rPr>
+                <w:rFonts w:ascii="Times New Roman" w:eastAsia="Times New Roman" w:hAnsi="Times New Roman"/>
+              </w:rPr>
+              <w:t xml:space="preserve">     8     8     8     8     8     8     8     8     8     8     8     8     8     8     8     8</w:t>
+            </w:r>
+          </w:p>
+        </w:tc>
+      </w:tr>
+    </w:tbl>
+    <w:p>
+      <w:pPr>
+        <w:tabs>
+          <w:tab w:val="left" w:pos="1080"/>
+        </w:tabs>
+      </w:pPr>
+    </w:p>
+    <w:p>
+      <w:pPr>
+        <w:tabs>
+          <w:tab w:val="left" w:pos="1080"/>
+        </w:tabs>
+      </w:pPr>
+      <w:r>
+        <w:t>gdzie:</w:t>
+      </w:r>
+    </w:p>
+    <w:p>
+      <w:pPr>
+        <w:numPr>
+          <w:ilvl w:val="0"/>
+          <w:numId w:val="15"/>
+        </w:numPr>
+        <w:tabs>
+          <w:tab w:val="left" w:pos="1080"/>
+        </w:tabs>
+        <w:suppressAutoHyphens/>
+      </w:pPr>
+      <w:r>
+        <w:t>0 – wolne miejsce, na którym może zostać umieszczona paleta</w:t>
+      </w:r>
+    </w:p>
+    <w:p>
+      <w:pPr>
+        <w:numPr>
+          <w:ilvl w:val="0"/>
+          <w:numId w:val="15"/>
+        </w:numPr>
+        <w:tabs>
+          <w:tab w:val="left" w:pos="1080"/>
+        </w:tabs>
+        <w:suppressAutoHyphens/>
+      </w:pPr>
+      <w:r>
+        <w:t>1 – miejsce zajęte przez paletę</w:t>
+      </w:r>
+    </w:p>
+    <w:p>
+      <w:pPr>
+        <w:numPr>
+          <w:ilvl w:val="0"/>
+          <w:numId w:val="15"/>
+        </w:numPr>
+        <w:tabs>
+          <w:tab w:val="left" w:pos="1080"/>
+        </w:tabs>
+        <w:suppressAutoHyphens/>
+      </w:pPr>
+      <w:r>
+        <w:t>7 – miejsce, w którym znajdują się wózki widłowe</w:t>
+      </w:r>
+    </w:p>
+    <w:p>
+      <w:pPr>
+        <w:numPr>
+          <w:ilvl w:val="0"/>
+          <w:numId w:val="15"/>
+        </w:numPr>
+        <w:tabs>
+          <w:tab w:val="left" w:pos="1080"/>
+        </w:tabs>
+        <w:suppressAutoHyphens/>
+      </w:pPr>
+      <w:r>
+        <w:t>8 – alejka, czyli miejsce, na którym nie może znajdować się paleta</w:t>
+      </w:r>
+    </w:p>
+    <w:p>
+      <w:r>
+        <w:t>Wózki widłowe poruszają się po alejkach (8) i przechodzą na następną pozycję tylko i wyłącznie, gdy nie ma tam innego wózka. Sytuacja taka zwiększa całkowity czas rozładowania tira, ponieważ jeden wózek musi czekać, aż drugi, który go blokuje, zwolni daną pozycję i będzie mógł jechać dalej. Po pionowych alejkach wózki mogą jeździć w obu kierunkach natomiast po poziomych tylko „w prawo”. Powroty wózków zostały pominięte.</w:t>
+      </w:r>
+    </w:p>
+    <w:p>
+      <w:r>
+        <w:lastRenderedPageBreak/>
+        <w:t>Algorytm wyznaczania trasy, po której będzie transportowana paleta jest następujący: jeżeli miejsce, na którym paleta ma zostać ułożona</w:t>
+      </w:r>
+      <w:r>
+        <w:t>,</w:t>
+      </w:r>
+      <w:r>
+        <w:t xml:space="preserve"> jest ponad środkiem,  wtedy wózek musi jechać od „góry”, następnie „w prawo” dojechać do tej pionowej alejki przy której jest miejsce docelowe, a następnie po pionowej alejce dojechać do miejsca, w którym ta paleta ma być przechowywana.</w:t>
+      </w:r>
+      <w:r>
+        <w:t xml:space="preserve"> </w:t>
+      </w:r>
+      <w:r>
+        <w:t>Wstawienie palety na 3 poziom magazynu oznacza zajęcie danej pozycji w magazynie przez 3 jednostki czasu.</w:t>
+      </w:r>
+    </w:p>
+    <w:p>
+      <w:r>
+        <w:t>Na samym początku obliczania funkcji celu wyznaczane są ścieżki, którymi mają zostać przetransportowane paczki z rampy rozładunkowej do miejsca składowania. Następnie zainicjowany zostaje licznik czasu, który to wskaże po jakim czas dana dostawa została rozładowana i wartość ta stanowi wynik funkcji celu.</w:t>
+      </w:r>
+      <w:r>
+        <w:br/>
+        <w:t>Kolejnym krokiem jest wysłania informacji do wszystkich wózków, które aktualnie transportują towar, aby przesunęły się na kolejną pozycję (</w:t>
+      </w:r>
+      <w:r>
+        <w:t>o ile nie ma tam innego wózka) – zwalniając swoją aktualną pozycję i zajmując kolejną pozycję.</w:t>
+      </w:r>
+      <w:r>
+        <w:br/>
+        <w:t>Następnie program sprawdza, czy któryś z wózków skończył trasę, czyli dojechał do miejsca docelowego i umieścił paletę na odpowiednim poziome. Wózek taki oznaczany jest jako wolny i może zabrać kolejną paletę.</w:t>
+      </w:r>
+      <w:r>
+        <w:br/>
+        <w:t>Jeden z wolnych wózków podnosi paletę z dostawy (jednocześnie zajmując rampę rozładunkową) i podąża wcześniej wyznaczoną ścieżką do miejsca składowania ładunku.</w:t>
+      </w:r>
+    </w:p>
+    <w:p>
+      <w:r>
+        <w:t xml:space="preserve">Pełny rozładunek oznacza ulokowanie wszystkich palet w miejscach docelowych, wtedy też zatrzymuje się licznik czasu i wynika zapisywany jest </w:t>
+      </w:r>
+      <w:r>
+        <w:t>do osobnika.</w:t>
       </w:r>
       <w:bookmarkStart w:id="3" w:name="_GoBack"/>
       <w:bookmarkEnd w:id="3"/>
-      <w:r>
-        <w:t>wności.</w:t>
-      </w:r>
-    </w:p>
-    <w:p>
-      <w:pPr>
-        <w:tabs>
-          <w:tab w:val="left" w:pos="1080"/>
-        </w:tabs>
-        <w:jc w:val="both"/>
-      </w:pPr>
-      <w:r>
-        <w:tab/>
-        <w:t>Proces mutacji jest wykonywany z prawdopodobieństwem 1% na cały pełen cykl programowy. Tak niska wartość prawdopodobieństwa wynika z faktu, iż zbyt duża mutacja może powodować niepoprawność w działaniu programu – powodując brak zbieżności zaimplementowanego algorytmu.</w:t>
-      </w:r>
-    </w:p>
-    <w:p>
-      <w:pPr>
-        <w:tabs>
-          <w:tab w:val="left" w:pos="1080"/>
-        </w:tabs>
-      </w:pPr>
-    </w:p>
-    <w:p>
-      <w:pPr>
-        <w:tabs>
-          <w:tab w:val="left" w:pos="1080"/>
-        </w:tabs>
-      </w:pPr>
-    </w:p>
-    <w:p>
-      <w:pPr>
-        <w:tabs>
-          <w:tab w:val="left" w:pos="1080"/>
-        </w:tabs>
-      </w:pPr>
-    </w:p>
-    <w:p>
-      <w:pPr>
-        <w:tabs>
-          <w:tab w:val="left" w:pos="1080"/>
-        </w:tabs>
-      </w:pPr>
-    </w:p>
-    <w:p>
-      <w:pPr>
-        <w:tabs>
-          <w:tab w:val="left" w:pos="1080"/>
-        </w:tabs>
-      </w:pPr>
-      <w:r>
-        <w:t>Potem mutacja – to też dla mnie</w:t>
-      </w:r>
-    </w:p>
-    <w:p>
-      <w:pPr>
-        <w:tabs>
-          <w:tab w:val="left" w:pos="1080"/>
-        </w:tabs>
-      </w:pPr>
-      <w:r>
-        <w:tab/>
-      </w:r>
-      <w:proofErr w:type="spellStart"/>
-      <w:r>
-        <w:t>Krzyzowanie</w:t>
-      </w:r>
-      <w:proofErr w:type="spellEnd"/>
-    </w:p>
-    <w:p>
-      <w:pPr>
-        <w:tabs>
-          <w:tab w:val="left" w:pos="1080"/>
-        </w:tabs>
-      </w:pPr>
-      <w:r>
-        <w:tab/>
-        <w:t>To co otrzymujemy po tym wszystkim</w:t>
-      </w:r>
-    </w:p>
-    <w:p/>
-    <w:p>
-      <w:pPr>
-        <w:rPr>
-          <w:rFonts w:ascii="Cambria" w:hAnsi="Cambria"/>
-          <w:b/>
-          <w:bCs/>
-          <w:sz w:val="28"/>
-          <w:szCs w:val="28"/>
-        </w:rPr>
-      </w:pPr>
       <w:r>
         <w:br w:type="page"/>
       </w:r>
@@ -1662,15 +2008,7 @@
         <w:spacing w:after="0" w:line="360" w:lineRule="auto"/>
       </w:pPr>
       <w:r>
-        <w:t xml:space="preserve">Program zaimplementowany został w środowisku </w:t>
-      </w:r>
-      <w:proofErr w:type="spellStart"/>
-      <w:r>
-        <w:t>Matlab</w:t>
-      </w:r>
-      <w:proofErr w:type="spellEnd"/>
-      <w:r>
-        <w:t>.</w:t>
+        <w:t>Program zaimplementowany został w środowisku Matlab.</w:t>
       </w:r>
     </w:p>
     <w:p>
@@ -1777,6 +2115,120 @@
 <file path=word/numbering.xml><?xml version="1.0" encoding="utf-8"?>
 <w:numbering xmlns:wpc="http://schemas.microsoft.com/office/word/2010/wordprocessingCanvas" xmlns:mc="http://schemas.openxmlformats.org/markup-compatibility/2006" xmlns:o="urn:schemas-microsoft-com:office:office" xmlns:r="http://schemas.openxmlformats.org/officeDocument/2006/relationships" xmlns:m="http://schemas.openxmlformats.org/officeDocument/2006/math" xmlns:v="urn:schemas-microsoft-com:vml" xmlns:wp14="http://schemas.microsoft.com/office/word/2010/wordprocessingDrawing" xmlns:wp="http://schemas.openxmlformats.org/drawingml/2006/wordprocessingDrawing" xmlns:w10="urn:schemas-microsoft-com:office:word" xmlns:w="http://schemas.openxmlformats.org/wordprocessingml/2006/main" xmlns:w14="http://schemas.microsoft.com/office/word/2010/wordml" xmlns:wpg="http://schemas.microsoft.com/office/word/2010/wordprocessingGroup" xmlns:wpi="http://schemas.microsoft.com/office/word/2010/wordprocessingInk" xmlns:wne="http://schemas.microsoft.com/office/word/2006/wordml" xmlns:wps="http://schemas.microsoft.com/office/word/2010/wordprocessingShape" mc:Ignorable="w14 wp14">
   <w:abstractNum w:abstractNumId="0">
+    <w:nsid w:val="00000002"/>
+    <w:multiLevelType w:val="multilevel"/>
+    <w:tmpl w:val="00000002"/>
+    <w:lvl w:ilvl="0">
+      <w:start w:val="1"/>
+      <w:numFmt w:val="decimal"/>
+      <w:suff w:val="nothing"/>
+      <w:lvlText w:val="%1."/>
+      <w:lvlJc w:val="left"/>
+      <w:pPr>
+        <w:tabs>
+          <w:tab w:val="num" w:pos="0"/>
+        </w:tabs>
+        <w:ind w:left="0" w:firstLine="0"/>
+      </w:pPr>
+    </w:lvl>
+    <w:lvl w:ilvl="1">
+      <w:start w:val="1"/>
+      <w:numFmt w:val="decimal"/>
+      <w:lvlText w:val="%2."/>
+      <w:lvlJc w:val="left"/>
+      <w:pPr>
+        <w:tabs>
+          <w:tab w:val="num" w:pos="1080"/>
+        </w:tabs>
+        <w:ind w:left="1080" w:hanging="360"/>
+      </w:pPr>
+    </w:lvl>
+    <w:lvl w:ilvl="2">
+      <w:start w:val="1"/>
+      <w:numFmt w:val="decimal"/>
+      <w:lvlText w:val="%3."/>
+      <w:lvlJc w:val="left"/>
+      <w:pPr>
+        <w:tabs>
+          <w:tab w:val="num" w:pos="1440"/>
+        </w:tabs>
+        <w:ind w:left="1440" w:hanging="360"/>
+      </w:pPr>
+    </w:lvl>
+    <w:lvl w:ilvl="3">
+      <w:start w:val="1"/>
+      <w:numFmt w:val="decimal"/>
+      <w:lvlText w:val="%4."/>
+      <w:lvlJc w:val="left"/>
+      <w:pPr>
+        <w:tabs>
+          <w:tab w:val="num" w:pos="1800"/>
+        </w:tabs>
+        <w:ind w:left="1800" w:hanging="360"/>
+      </w:pPr>
+    </w:lvl>
+    <w:lvl w:ilvl="4">
+      <w:start w:val="1"/>
+      <w:numFmt w:val="decimal"/>
+      <w:lvlText w:val="%5."/>
+      <w:lvlJc w:val="left"/>
+      <w:pPr>
+        <w:tabs>
+          <w:tab w:val="num" w:pos="2160"/>
+        </w:tabs>
+        <w:ind w:left="2160" w:hanging="360"/>
+      </w:pPr>
+    </w:lvl>
+    <w:lvl w:ilvl="5">
+      <w:start w:val="1"/>
+      <w:numFmt w:val="decimal"/>
+      <w:lvlText w:val="%6."/>
+      <w:lvlJc w:val="left"/>
+      <w:pPr>
+        <w:tabs>
+          <w:tab w:val="num" w:pos="2520"/>
+        </w:tabs>
+        <w:ind w:left="2520" w:hanging="360"/>
+      </w:pPr>
+    </w:lvl>
+    <w:lvl w:ilvl="6">
+      <w:start w:val="1"/>
+      <w:numFmt w:val="decimal"/>
+      <w:lvlText w:val="%7."/>
+      <w:lvlJc w:val="left"/>
+      <w:pPr>
+        <w:tabs>
+          <w:tab w:val="num" w:pos="2880"/>
+        </w:tabs>
+        <w:ind w:left="2880" w:hanging="360"/>
+      </w:pPr>
+    </w:lvl>
+    <w:lvl w:ilvl="7">
+      <w:start w:val="1"/>
+      <w:numFmt w:val="decimal"/>
+      <w:lvlText w:val="%8."/>
+      <w:lvlJc w:val="left"/>
+      <w:pPr>
+        <w:tabs>
+          <w:tab w:val="num" w:pos="3240"/>
+        </w:tabs>
+        <w:ind w:left="3240" w:hanging="360"/>
+      </w:pPr>
+    </w:lvl>
+    <w:lvl w:ilvl="8">
+      <w:start w:val="1"/>
+      <w:numFmt w:val="decimal"/>
+      <w:lvlText w:val="%9."/>
+      <w:lvlJc w:val="left"/>
+      <w:pPr>
+        <w:tabs>
+          <w:tab w:val="num" w:pos="3600"/>
+        </w:tabs>
+        <w:ind w:left="3600" w:hanging="360"/>
+      </w:pPr>
+    </w:lvl>
+  </w:abstractNum>
+  <w:abstractNum w:abstractNumId="1">
     <w:nsid w:val="095B11AE"/>
     <w:multiLevelType w:val="hybridMultilevel"/>
     <w:tmpl w:val="0BB479FC"/>
@@ -1889,7 +2341,7 @@
       </w:rPr>
     </w:lvl>
   </w:abstractNum>
-  <w:abstractNum w:abstractNumId="1">
+  <w:abstractNum w:abstractNumId="2">
     <w:nsid w:val="0A0A5131"/>
     <w:multiLevelType w:val="hybridMultilevel"/>
     <w:tmpl w:val="358CB40C"/>
@@ -2002,7 +2454,7 @@
       </w:rPr>
     </w:lvl>
   </w:abstractNum>
-  <w:abstractNum w:abstractNumId="2">
+  <w:abstractNum w:abstractNumId="3">
     <w:nsid w:val="0A297F08"/>
     <w:multiLevelType w:val="hybridMultilevel"/>
     <w:tmpl w:val="5650B300"/>
@@ -2116,7 +2568,7 @@
       </w:rPr>
     </w:lvl>
   </w:abstractNum>
-  <w:abstractNum w:abstractNumId="3">
+  <w:abstractNum w:abstractNumId="4">
     <w:nsid w:val="0B7128B7"/>
     <w:multiLevelType w:val="hybridMultilevel"/>
     <w:tmpl w:val="4992C672"/>
@@ -2229,7 +2681,120 @@
       </w:rPr>
     </w:lvl>
   </w:abstractNum>
-  <w:abstractNum w:abstractNumId="4">
+  <w:abstractNum w:abstractNumId="5">
+    <w:nsid w:val="140D71EF"/>
+    <w:multiLevelType w:val="hybridMultilevel"/>
+    <w:tmpl w:val="6CECFDAC"/>
+    <w:lvl w:ilvl="0" w:tplc="04150001">
+      <w:start w:val="1"/>
+      <w:numFmt w:val="bullet"/>
+      <w:lvlText w:val=""/>
+      <w:lvlJc w:val="left"/>
+      <w:pPr>
+        <w:ind w:left="1800" w:hanging="360"/>
+      </w:pPr>
+      <w:rPr>
+        <w:rFonts w:ascii="Symbol" w:hAnsi="Symbol" w:hint="default"/>
+      </w:rPr>
+    </w:lvl>
+    <w:lvl w:ilvl="1" w:tplc="04150003" w:tentative="1">
+      <w:start w:val="1"/>
+      <w:numFmt w:val="bullet"/>
+      <w:lvlText w:val="o"/>
+      <w:lvlJc w:val="left"/>
+      <w:pPr>
+        <w:ind w:left="2520" w:hanging="360"/>
+      </w:pPr>
+      <w:rPr>
+        <w:rFonts w:ascii="Courier New" w:hAnsi="Courier New" w:cs="Courier New" w:hint="default"/>
+      </w:rPr>
+    </w:lvl>
+    <w:lvl w:ilvl="2" w:tplc="04150005" w:tentative="1">
+      <w:start w:val="1"/>
+      <w:numFmt w:val="bullet"/>
+      <w:lvlText w:val=""/>
+      <w:lvlJc w:val="left"/>
+      <w:pPr>
+        <w:ind w:left="3240" w:hanging="360"/>
+      </w:pPr>
+      <w:rPr>
+        <w:rFonts w:ascii="Wingdings" w:hAnsi="Wingdings" w:hint="default"/>
+      </w:rPr>
+    </w:lvl>
+    <w:lvl w:ilvl="3" w:tplc="04150001" w:tentative="1">
+      <w:start w:val="1"/>
+      <w:numFmt w:val="bullet"/>
+      <w:lvlText w:val=""/>
+      <w:lvlJc w:val="left"/>
+      <w:pPr>
+        <w:ind w:left="3960" w:hanging="360"/>
+      </w:pPr>
+      <w:rPr>
+        <w:rFonts w:ascii="Symbol" w:hAnsi="Symbol" w:hint="default"/>
+      </w:rPr>
+    </w:lvl>
+    <w:lvl w:ilvl="4" w:tplc="04150003" w:tentative="1">
+      <w:start w:val="1"/>
+      <w:numFmt w:val="bullet"/>
+      <w:lvlText w:val="o"/>
+      <w:lvlJc w:val="left"/>
+      <w:pPr>
+        <w:ind w:left="4680" w:hanging="360"/>
+      </w:pPr>
+      <w:rPr>
+        <w:rFonts w:ascii="Courier New" w:hAnsi="Courier New" w:cs="Courier New" w:hint="default"/>
+      </w:rPr>
+    </w:lvl>
+    <w:lvl w:ilvl="5" w:tplc="04150005" w:tentative="1">
+      <w:start w:val="1"/>
+      <w:numFmt w:val="bullet"/>
+      <w:lvlText w:val=""/>
+      <w:lvlJc w:val="left"/>
+      <w:pPr>
+        <w:ind w:left="5400" w:hanging="360"/>
+      </w:pPr>
+      <w:rPr>
+        <w:rFonts w:ascii="Wingdings" w:hAnsi="Wingdings" w:hint="default"/>
+      </w:rPr>
+    </w:lvl>
+    <w:lvl w:ilvl="6" w:tplc="04150001" w:tentative="1">
+      <w:start w:val="1"/>
+      <w:numFmt w:val="bullet"/>
+      <w:lvlText w:val=""/>
+      <w:lvlJc w:val="left"/>
+      <w:pPr>
+        <w:ind w:left="6120" w:hanging="360"/>
+      </w:pPr>
+      <w:rPr>
+        <w:rFonts w:ascii="Symbol" w:hAnsi="Symbol" w:hint="default"/>
+      </w:rPr>
+    </w:lvl>
+    <w:lvl w:ilvl="7" w:tplc="04150003" w:tentative="1">
+      <w:start w:val="1"/>
+      <w:numFmt w:val="bullet"/>
+      <w:lvlText w:val="o"/>
+      <w:lvlJc w:val="left"/>
+      <w:pPr>
+        <w:ind w:left="6840" w:hanging="360"/>
+      </w:pPr>
+      <w:rPr>
+        <w:rFonts w:ascii="Courier New" w:hAnsi="Courier New" w:cs="Courier New" w:hint="default"/>
+      </w:rPr>
+    </w:lvl>
+    <w:lvl w:ilvl="8" w:tplc="04150005" w:tentative="1">
+      <w:start w:val="1"/>
+      <w:numFmt w:val="bullet"/>
+      <w:lvlText w:val=""/>
+      <w:lvlJc w:val="left"/>
+      <w:pPr>
+        <w:ind w:left="7560" w:hanging="360"/>
+      </w:pPr>
+      <w:rPr>
+        <w:rFonts w:ascii="Wingdings" w:hAnsi="Wingdings" w:hint="default"/>
+      </w:rPr>
+    </w:lvl>
+  </w:abstractNum>
+  <w:abstractNum w:abstractNumId="6">
     <w:nsid w:val="29C525D8"/>
     <w:multiLevelType w:val="hybridMultilevel"/>
     <w:tmpl w:val="F1862EE8"/>
@@ -2369,7 +2934,7 @@
       </w:rPr>
     </w:lvl>
   </w:abstractNum>
-  <w:abstractNum w:abstractNumId="5">
+  <w:abstractNum w:abstractNumId="7">
     <w:nsid w:val="3C234C11"/>
     <w:multiLevelType w:val="hybridMultilevel"/>
     <w:tmpl w:val="E23A8A6E"/>
@@ -2482,7 +3047,7 @@
       </w:rPr>
     </w:lvl>
   </w:abstractNum>
-  <w:abstractNum w:abstractNumId="6">
+  <w:abstractNum w:abstractNumId="8">
     <w:nsid w:val="474C79A4"/>
     <w:multiLevelType w:val="hybridMultilevel"/>
     <w:tmpl w:val="433EF51E"/>
@@ -2595,7 +3160,7 @@
       </w:rPr>
     </w:lvl>
   </w:abstractNum>
-  <w:abstractNum w:abstractNumId="7">
+  <w:abstractNum w:abstractNumId="9">
     <w:nsid w:val="56D746C8"/>
     <w:multiLevelType w:val="hybridMultilevel"/>
     <w:tmpl w:val="456A4966"/>
@@ -2735,7 +3300,7 @@
       </w:rPr>
     </w:lvl>
   </w:abstractNum>
-  <w:abstractNum w:abstractNumId="8">
+  <w:abstractNum w:abstractNumId="10">
     <w:nsid w:val="5EFE0EED"/>
     <w:multiLevelType w:val="hybridMultilevel"/>
     <w:tmpl w:val="956E4206"/>
@@ -2849,7 +3414,7 @@
       </w:rPr>
     </w:lvl>
   </w:abstractNum>
-  <w:abstractNum w:abstractNumId="9">
+  <w:abstractNum w:abstractNumId="11">
     <w:nsid w:val="61762B2F"/>
     <w:multiLevelType w:val="hybridMultilevel"/>
     <w:tmpl w:val="DA522880"/>
@@ -2962,7 +3527,7 @@
       </w:rPr>
     </w:lvl>
   </w:abstractNum>
-  <w:abstractNum w:abstractNumId="10">
+  <w:abstractNum w:abstractNumId="12">
     <w:nsid w:val="784829F2"/>
     <w:multiLevelType w:val="hybridMultilevel"/>
     <w:tmpl w:val="B30ECE84"/>
@@ -3102,7 +3667,7 @@
       </w:rPr>
     </w:lvl>
   </w:abstractNum>
-  <w:abstractNum w:abstractNumId="11">
+  <w:abstractNum w:abstractNumId="13">
     <w:nsid w:val="79FD2EBD"/>
     <w:multiLevelType w:val="hybridMultilevel"/>
     <w:tmpl w:val="785CC4BE"/>
@@ -3243,45 +3808,51 @@
     </w:lvl>
   </w:abstractNum>
   <w:num w:numId="1">
-    <w:abstractNumId w:val="6"/>
+    <w:abstractNumId w:val="8"/>
   </w:num>
   <w:num w:numId="2">
-    <w:abstractNumId w:val="8"/>
+    <w:abstractNumId w:val="10"/>
   </w:num>
   <w:num w:numId="3">
-    <w:abstractNumId w:val="8"/>
+    <w:abstractNumId w:val="10"/>
     <w:lvlOverride w:ilvl="0">
       <w:startOverride w:val="1"/>
     </w:lvlOverride>
   </w:num>
   <w:num w:numId="4">
+    <w:abstractNumId w:val="3"/>
+  </w:num>
+  <w:num w:numId="5">
+    <w:abstractNumId w:val="9"/>
+  </w:num>
+  <w:num w:numId="6">
+    <w:abstractNumId w:val="1"/>
+  </w:num>
+  <w:num w:numId="7">
+    <w:abstractNumId w:val="4"/>
+  </w:num>
+  <w:num w:numId="8">
     <w:abstractNumId w:val="2"/>
   </w:num>
-  <w:num w:numId="5">
+  <w:num w:numId="9">
+    <w:abstractNumId w:val="11"/>
+  </w:num>
+  <w:num w:numId="10">
+    <w:abstractNumId w:val="12"/>
+  </w:num>
+  <w:num w:numId="11">
+    <w:abstractNumId w:val="6"/>
+  </w:num>
+  <w:num w:numId="12">
+    <w:abstractNumId w:val="13"/>
+  </w:num>
+  <w:num w:numId="13">
     <w:abstractNumId w:val="7"/>
   </w:num>
-  <w:num w:numId="6">
+  <w:num w:numId="14">
     <w:abstractNumId w:val="0"/>
   </w:num>
-  <w:num w:numId="7">
-    <w:abstractNumId w:val="3"/>
-  </w:num>
-  <w:num w:numId="8">
-    <w:abstractNumId w:val="1"/>
-  </w:num>
-  <w:num w:numId="9">
-    <w:abstractNumId w:val="9"/>
-  </w:num>
-  <w:num w:numId="10">
-    <w:abstractNumId w:val="10"/>
-  </w:num>
-  <w:num w:numId="11">
-    <w:abstractNumId w:val="4"/>
-  </w:num>
-  <w:num w:numId="12">
-    <w:abstractNumId w:val="11"/>
-  </w:num>
-  <w:num w:numId="13">
+  <w:num w:numId="15">
     <w:abstractNumId w:val="5"/>
   </w:num>
 </w:numbering>
@@ -3324,7 +3895,7 @@
     <w:lsdException w:name="Subtitle" w:locked="1" w:semiHidden="0" w:uiPriority="0" w:unhideWhenUsed="0" w:qFormat="1"/>
     <w:lsdException w:name="Strong" w:locked="1" w:semiHidden="0" w:uiPriority="0" w:unhideWhenUsed="0" w:qFormat="1"/>
     <w:lsdException w:name="Emphasis" w:locked="1" w:semiHidden="0" w:uiPriority="0" w:unhideWhenUsed="0" w:qFormat="1"/>
-    <w:lsdException w:name="Table Grid" w:locked="1" w:semiHidden="0" w:uiPriority="0" w:unhideWhenUsed="0"/>
+    <w:lsdException w:name="Table Grid" w:locked="1" w:semiHidden="0" w:uiPriority="59" w:unhideWhenUsed="0"/>
     <w:lsdException w:name="Placeholder Text" w:unhideWhenUsed="0"/>
     <w:lsdException w:name="No Spacing" w:semiHidden="0" w:uiPriority="1" w:unhideWhenUsed="0" w:qFormat="1"/>
     <w:lsdException w:name="Light Shading" w:semiHidden="0" w:uiPriority="60" w:unhideWhenUsed="0"/>
@@ -3658,6 +4229,33 @@
       <w:sz w:val="18"/>
       <w:szCs w:val="18"/>
     </w:rPr>
+  </w:style>
+  <w:style w:type="table" w:styleId="Tabela-Siatka">
+    <w:name w:val="Table Grid"/>
+    <w:basedOn w:val="Standardowy"/>
+    <w:uiPriority w:val="59"/>
+    <w:locked/>
+    <w:rsid w:val="007B63D5"/>
+    <w:rPr>
+      <w:rFonts w:ascii="Times New Roman" w:eastAsia="Times New Roman" w:hAnsi="Times New Roman"/>
+    </w:rPr>
+    <w:tblPr>
+      <w:tblInd w:w="0" w:type="dxa"/>
+      <w:tblBorders>
+        <w:top w:val="single" w:sz="4" w:space="0" w:color="auto"/>
+        <w:left w:val="single" w:sz="4" w:space="0" w:color="auto"/>
+        <w:bottom w:val="single" w:sz="4" w:space="0" w:color="auto"/>
+        <w:right w:val="single" w:sz="4" w:space="0" w:color="auto"/>
+        <w:insideH w:val="single" w:sz="4" w:space="0" w:color="auto"/>
+        <w:insideV w:val="single" w:sz="4" w:space="0" w:color="auto"/>
+      </w:tblBorders>
+      <w:tblCellMar>
+        <w:top w:w="0" w:type="dxa"/>
+        <w:left w:w="108" w:type="dxa"/>
+        <w:bottom w:w="0" w:type="dxa"/>
+        <w:right w:w="108" w:type="dxa"/>
+      </w:tblCellMar>
+    </w:tblPr>
   </w:style>
 </w:styles>
 </file>
@@ -4140,7 +4738,7 @@
 </file>
 
 <file path=customXml/itemProps1.xml><?xml version="1.0" encoding="utf-8"?>
-<ds:datastoreItem xmlns:ds="http://schemas.openxmlformats.org/officeDocument/2006/customXml" ds:itemID="{B68C8932-9BE9-4491-9741-0CB859683F06}">
+<ds:datastoreItem xmlns:ds="http://schemas.openxmlformats.org/officeDocument/2006/customXml" ds:itemID="{252EC7A1-6713-4B9E-8CFE-1CEFEF37916F}">
   <ds:schemaRefs>
     <ds:schemaRef ds:uri="http://schemas.openxmlformats.org/officeDocument/2006/bibliography"/>
   </ds:schemaRefs>

</xml_diff>